<commit_message>
save changes before committing
</commit_message>
<xml_diff>
--- a/docs/SRS/SRS.docx
+++ b/docs/SRS/SRS.docx
@@ -1267,8 +1267,6 @@
           <w:lang w:val="en-US"/>
         </w:rPr>
       </w:pPr>
-      <w:bookmarkStart w:id="6" w:name="_GoBack"/>
-      <w:bookmarkEnd w:id="6"/>
     </w:p>
     <w:p>
       <w:pPr>
@@ -4114,6 +4112,16 @@
         </w:rPr>
         <w:t>2.3 Biểu đồ use case( Use case diagram) tổng quan</w:t>
       </w:r>
+    </w:p>
+    <w:p>
+      <w:pPr>
+        <w:rPr>
+          <w:rFonts w:hint="default"/>
+          <w:lang w:val="en-US"/>
+        </w:rPr>
+      </w:pPr>
+      <w:bookmarkStart w:id="6" w:name="_GoBack"/>
+      <w:bookmarkEnd w:id="6"/>
     </w:p>
     <w:p>
       <w:pPr>

</xml_diff>